<commit_message>
Updated some information in Diseño experimento Decision Tree.docx
</commit_message>
<xml_diff>
--- a/Documentacion/Diseño experimento Decision tree.docx
+++ b/Documentacion/Diseño experimento Decision tree.docx
@@ -1,6 +1,6 @@
 
 <file path=word/document.xml><?xml version="1.0" encoding="utf-8"?>
-<w:document xmlns:wpc="http://schemas.microsoft.com/office/word/2010/wordprocessingCanvas" xmlns:cx="http://schemas.microsoft.com/office/drawing/2014/chartex" xmlns:cx1="http://schemas.microsoft.com/office/drawing/2015/9/8/chartex" xmlns:cx2="http://schemas.microsoft.com/office/drawing/2015/10/21/chartex" xmlns:cx3="http://schemas.microsoft.com/office/drawing/2016/5/9/chartex" xmlns:cx4="http://schemas.microsoft.com/office/drawing/2016/5/10/chartex" xmlns:cx5="http://schemas.microsoft.com/office/drawing/2016/5/11/chartex" xmlns:cx6="http://schemas.microsoft.com/office/drawing/2016/5/12/chartex" xmlns:cx7="http://schemas.microsoft.com/office/drawing/2016/5/13/chartex" xmlns:cx8="http://schemas.microsoft.com/office/drawing/2016/5/14/chartex" xmlns:mc="http://schemas.openxmlformats.org/markup-compatibility/2006" xmlns:aink="http://schemas.microsoft.com/office/drawing/2016/ink" xmlns:am3d="http://schemas.microsoft.com/office/drawing/2017/model3d" xmlns:o="urn:schemas-microsoft-com:office:office" xmlns:r="http://schemas.openxmlformats.org/officeDocument/2006/relationships" xmlns:m="http://schemas.openxmlformats.org/officeDocument/2006/math" xmlns:v="urn:schemas-microsoft-com:vml" xmlns:wp14="http://schemas.microsoft.com/office/word/2010/wordprocessingDrawing" xmlns:wp="http://schemas.openxmlformats.org/drawingml/2006/wordprocessingDrawing" xmlns:w10="urn:schemas-microsoft-com:office:word" xmlns:w="http://schemas.openxmlformats.org/wordprocessingml/2006/main" xmlns:w14="http://schemas.microsoft.com/office/word/2010/wordml" xmlns:w15="http://schemas.microsoft.com/office/word/2012/wordml" xmlns:w16cex="http://schemas.microsoft.com/office/word/2018/wordml/cex" xmlns:w16cid="http://schemas.microsoft.com/office/word/2016/wordml/cid" xmlns:w16="http://schemas.microsoft.com/office/word/2018/wordml" xmlns:w16se="http://schemas.microsoft.com/office/word/2015/wordml/symex" xmlns:wpg="http://schemas.microsoft.com/office/word/2010/wordprocessingGroup" xmlns:wpi="http://schemas.microsoft.com/office/word/2010/wordprocessingInk" xmlns:wne="http://schemas.microsoft.com/office/word/2006/wordml" xmlns:wps="http://schemas.microsoft.com/office/word/2010/wordprocessingShape" mc:Ignorable="w14 w15 w16se w16cid w16 w16cex wp14">
+<w:document xmlns:wpc="http://schemas.microsoft.com/office/word/2010/wordprocessingCanvas" xmlns:cx="http://schemas.microsoft.com/office/drawing/2014/chartex" xmlns:cx1="http://schemas.microsoft.com/office/drawing/2015/9/8/chartex" xmlns:cx2="http://schemas.microsoft.com/office/drawing/2015/10/21/chartex" xmlns:cx3="http://schemas.microsoft.com/office/drawing/2016/5/9/chartex" xmlns:cx4="http://schemas.microsoft.com/office/drawing/2016/5/10/chartex" xmlns:cx5="http://schemas.microsoft.com/office/drawing/2016/5/11/chartex" xmlns:cx6="http://schemas.microsoft.com/office/drawing/2016/5/12/chartex" xmlns:cx7="http://schemas.microsoft.com/office/drawing/2016/5/13/chartex" xmlns:cx8="http://schemas.microsoft.com/office/drawing/2016/5/14/chartex" xmlns:mc="http://schemas.openxmlformats.org/markup-compatibility/2006" xmlns:aink="http://schemas.microsoft.com/office/drawing/2016/ink" xmlns:am3d="http://schemas.microsoft.com/office/drawing/2017/model3d" xmlns:o="urn:schemas-microsoft-com:office:office" xmlns:r="http://schemas.openxmlformats.org/officeDocument/2006/relationships" xmlns:m="http://schemas.openxmlformats.org/officeDocument/2006/math" xmlns:v="urn:schemas-microsoft-com:vml" xmlns:wp14="http://schemas.microsoft.com/office/word/2010/wordprocessingDrawing" xmlns:wp="http://schemas.openxmlformats.org/drawingml/2006/wordprocessingDrawing" xmlns:w10="urn:schemas-microsoft-com:office:word" xmlns:w="http://schemas.openxmlformats.org/wordprocessingml/2006/main" xmlns:w14="http://schemas.microsoft.com/office/word/2010/wordml" xmlns:w15="http://schemas.microsoft.com/office/word/2012/wordml" xmlns:w16cex="http://schemas.microsoft.com/office/word/2018/wordml/cex" xmlns:w16cid="http://schemas.microsoft.com/office/word/2016/wordml/cid" xmlns:w16="http://schemas.microsoft.com/office/word/2018/wordml" xmlns:w16sdtdh="http://schemas.microsoft.com/office/word/2020/wordml/sdtdatahash" xmlns:w16se="http://schemas.microsoft.com/office/word/2015/wordml/symex" xmlns:wpg="http://schemas.microsoft.com/office/word/2010/wordprocessingGroup" xmlns:wpi="http://schemas.microsoft.com/office/word/2010/wordprocessingInk" xmlns:wne="http://schemas.microsoft.com/office/word/2006/wordml" xmlns:wps="http://schemas.microsoft.com/office/word/2010/wordprocessingShape" mc:Ignorable="w14 w15 w16se w16cid w16 w16cex w16sdtdh wp14">
   <w:body>
     <w:p>
       <w:pPr>
@@ -41,25 +41,7 @@
           <w:b/>
           <w:sz w:val="22"/>
         </w:rPr>
-        <w:t xml:space="preserve">Miguel </w:t>
-      </w:r>
-      <w:proofErr w:type="spellStart"/>
-      <w:r>
-        <w:rPr>
-          <w:rFonts w:ascii="Calibri" w:eastAsia="Calibri" w:hAnsi="Calibri" w:cs="Calibri"/>
-          <w:b/>
-          <w:sz w:val="22"/>
-        </w:rPr>
-        <w:t>Sarasti</w:t>
-      </w:r>
-      <w:proofErr w:type="spellEnd"/>
-      <w:r>
-        <w:rPr>
-          <w:rFonts w:ascii="Calibri" w:eastAsia="Calibri" w:hAnsi="Calibri" w:cs="Calibri"/>
-          <w:b/>
-          <w:sz w:val="22"/>
-        </w:rPr>
-        <w:t xml:space="preserve"> A00364978 </w:t>
+        <w:t xml:space="preserve">Miguel Sarasti A00364978 </w:t>
       </w:r>
     </w:p>
     <w:p>
@@ -140,7 +122,7 @@
           <w:highlight w:val="yellow"/>
           <w:lang w:val="es-CO" w:eastAsia="es-MX"/>
         </w:rPr>
-        <w:t>Iteración 4. Llevar a cabo un experimento que permita comparar los resultados obtenidos por los dos módulos de clasificación desarrollados previamente.</w:t>
+        <w:t>Llevar a cabo un experimento que permita comparar los resultados obtenidos por los dos módulos de clasificación desarrollados previamente.</w:t>
       </w:r>
     </w:p>
     <w:p>
@@ -388,7 +370,6 @@
         </w:rPr>
         <w:t xml:space="preserve">Para dividir el espacio </w:t>
       </w:r>
-      <w:proofErr w:type="spellStart"/>
       <w:r>
         <w:rPr>
           <w:color w:val="000000" w:themeColor="text1"/>
@@ -410,13 +391,42 @@
         </w:rPr>
         <w:t>estral</w:t>
       </w:r>
-      <w:proofErr w:type="spellEnd"/>
       <w:r>
         <w:rPr>
           <w:color w:val="000000" w:themeColor="text1"/>
           <w:highlight w:val="white"/>
         </w:rPr>
-        <w:t xml:space="preserve"> en sub-regiones es preciso aplicar una serie de reglas o decisiones, para que cada sub-región contenga la mayor proporción posible de individuos de una de las poblaciones.</w:t>
+        <w:t xml:space="preserve"> en </w:t>
+      </w:r>
+      <w:proofErr w:type="spellStart"/>
+      <w:r>
+        <w:rPr>
+          <w:color w:val="000000" w:themeColor="text1"/>
+          <w:highlight w:val="white"/>
+        </w:rPr>
+        <w:t>sub</w:t>
+      </w:r>
+      <w:r>
+        <w:rPr>
+          <w:color w:val="000000" w:themeColor="text1"/>
+          <w:highlight w:val="white"/>
+        </w:rPr>
+        <w:t>-</w:t>
+      </w:r>
+      <w:r>
+        <w:rPr>
+          <w:color w:val="000000" w:themeColor="text1"/>
+          <w:highlight w:val="white"/>
+        </w:rPr>
+        <w:t>regiones</w:t>
+      </w:r>
+      <w:proofErr w:type="spellEnd"/>
+      <w:r>
+        <w:rPr>
+          <w:color w:val="000000" w:themeColor="text1"/>
+          <w:highlight w:val="white"/>
+        </w:rPr>
+        <w:t xml:space="preserve"> es preciso aplicar una serie de reglas o decisiones, para que cada sub-región contenga la mayor proporción posible de individuos de una de las poblaciones.</w:t>
       </w:r>
     </w:p>
     <w:p>
@@ -579,22 +589,19 @@
         <w:t>Objetivo del experimento</w:t>
       </w:r>
       <w:r>
-        <w:t xml:space="preserve">: Determinar </w:t>
-      </w:r>
-      <w:r>
-        <w:t xml:space="preserve">la implementación </w:t>
-      </w:r>
-      <w:r>
-        <w:t xml:space="preserve">más eficiente entre </w:t>
-      </w:r>
-      <w:r>
-        <w:t xml:space="preserve">un árbol de decisión desarrollado por nosotros y el árbol de decisión de una librería (Nombre librería) </w:t>
-      </w:r>
-      <w:r>
-        <w:t xml:space="preserve">para </w:t>
-      </w:r>
-      <w:r>
-        <w:t>predecir la variable objetivo del dataset.</w:t>
+        <w:t xml:space="preserve">: Determinar la implementación más eficiente entre un árbol de decisión desarrollado por nosotros y el árbol de decisión de </w:t>
+      </w:r>
+      <w:r>
+        <w:t>la</w:t>
+      </w:r>
+      <w:r>
+        <w:t xml:space="preserve"> librería </w:t>
+      </w:r>
+      <w:r>
+        <w:t>de Accord.NET Framework</w:t>
+      </w:r>
+      <w:r>
+        <w:t xml:space="preserve"> para predecir la variable objetivo del dataset.</w:t>
       </w:r>
     </w:p>
     <w:p>
@@ -614,30 +621,40 @@
         <w:t xml:space="preserve">Unidad Experimental:  </w:t>
       </w:r>
       <w:r>
-        <w:t>La unidad experimental de este experimento son l</w:t>
-      </w:r>
-      <w:r>
-        <w:t xml:space="preserve">as estructuras de los arboles de decisión tanto el implementado por nosotros y la librería utilizada. </w:t>
-      </w:r>
-      <w:r>
-        <w:t xml:space="preserve">Estos serán desarrollados en </w:t>
+        <w:t xml:space="preserve">La unidad experimental de este experimento son las estructuras de los arboles de decisión tanto el implementado por nosotros y la librería utilizada. Estos serán desarrollados en </w:t>
+      </w:r>
+      <w:r>
+        <w:t>C</w:t>
+      </w:r>
+      <w:r>
+        <w:t xml:space="preserve"># para evaluar su rendimiento, junto a sus pruebas que tendrán factores como el tamaño del </w:t>
       </w:r>
       <w:proofErr w:type="spellStart"/>
       <w:r>
-        <w:t>c#</w:t>
+        <w:t>dataset</w:t>
       </w:r>
       <w:proofErr w:type="spellEnd"/>
       <w:r>
-        <w:t xml:space="preserve"> para evaluar su rendimiento, junto a sus pruebas que tendrán factores como el </w:t>
-      </w:r>
-      <w:r>
-        <w:t xml:space="preserve">tamaño del dataset que se va a predecir y el </w:t>
-      </w:r>
-      <w:proofErr w:type="spellStart"/>
-      <w:r>
-        <w:t>acuracy</w:t>
-      </w:r>
-      <w:proofErr w:type="spellEnd"/>
+        <w:t xml:space="preserve"> que se va a predecir y el </w:t>
+      </w:r>
+      <w:r>
+        <w:rPr>
+          <w:lang w:val="es-CO"/>
+        </w:rPr>
+        <w:t>ac</w:t>
+      </w:r>
+      <w:r>
+        <w:rPr>
+          <w:lang w:val="es-CO"/>
+        </w:rPr>
+        <w:t>c</w:t>
+      </w:r>
+      <w:r>
+        <w:rPr>
+          <w:lang w:val="es-CO"/>
+        </w:rPr>
+        <w:t>uracy</w:t>
+      </w:r>
       <w:r>
         <w:t xml:space="preserve">. Con el fin de determinar cuál tiene mejor desempeño. </w:t>
       </w:r>
@@ -662,16 +679,7 @@
         <w:t xml:space="preserve">Variable(s) de Respuesta: </w:t>
       </w:r>
       <w:r>
-        <w:t>La variable de respuesta que determinamos para realizar el experimento es e</w:t>
-      </w:r>
-      <w:r>
-        <w:t xml:space="preserve">l porcentaje de predicción de los datos </w:t>
-      </w:r>
-      <w:r>
-        <w:t xml:space="preserve">por cada algoritmo al ejecutarse, </w:t>
-      </w:r>
-      <w:r>
-        <w:t>cuando se ingrese el dataset.</w:t>
+        <w:t>La variable de respuesta que determinamos para realizar el experimento es el porcentaje de predicción de los datos por cada algoritmo al ejecutarse, cuando se ingrese el dataset.</w:t>
       </w:r>
     </w:p>
     <w:p>
@@ -703,14 +711,6 @@
       </w:r>
       <w:r>
         <w:t xml:space="preserve"> Son variables de proceso o características de los materiales experimentales que se pueden fijar en un nivel dado. </w:t>
-      </w:r>
-    </w:p>
-    <w:p>
-      <w:pPr>
-        <w:spacing w:after="19" w:line="259" w:lineRule="auto"/>
-      </w:pPr>
-      <w:r>
-        <w:t xml:space="preserve"> </w:t>
       </w:r>
     </w:p>
     <w:p>
@@ -734,13 +734,7 @@
         <w:jc w:val="both"/>
       </w:pPr>
       <w:r>
-        <w:t>Estado de</w:t>
-      </w:r>
-      <w:r>
-        <w:t xml:space="preserve">l dataset </w:t>
-      </w:r>
-      <w:r>
-        <w:t xml:space="preserve">(en orden aleatorio, ordenado ascendente, ordenado descendente). </w:t>
+        <w:t xml:space="preserve">Estado del dataset (en orden aleatorio, ordenado ascendente, ordenado descendente). </w:t>
       </w:r>
     </w:p>
     <w:p>
@@ -773,10 +767,7 @@
         <w:jc w:val="both"/>
       </w:pPr>
       <w:r>
-        <w:t xml:space="preserve">El tipo de </w:t>
-      </w:r>
-      <w:r>
-        <w:t xml:space="preserve">árbol de </w:t>
+        <w:t xml:space="preserve">El tipo de árbol de </w:t>
       </w:r>
       <w:r>
         <w:t>decisión,</w:t>
@@ -798,19 +789,11 @@
       <w:r>
         <w:t xml:space="preserve">La RAM del computador donde se ejecuta el algoritmo (2GB, 4GB, 8GB, 16GB, </w:t>
       </w:r>
-      <w:proofErr w:type="spellStart"/>
-      <w:r>
-        <w:t>etc</w:t>
-      </w:r>
-      <w:proofErr w:type="spellEnd"/>
-      <w:r>
-        <w:t xml:space="preserve">) es un factor que podemos controlar porque podemos escoger computadores con un tamaño de </w:t>
-      </w:r>
-      <w:r>
-        <w:t>RAM</w:t>
-      </w:r>
-      <w:r>
-        <w:t xml:space="preserve"> específico o incluso limitar el uso de esta, para el proceso del algoritmo. </w:t>
+      <w:r>
+        <w:t>etc.</w:t>
+      </w:r>
+      <w:r>
+        <w:t xml:space="preserve">) es un factor que podemos controlar porque podemos escoger computadores con un tamaño de RAM específico o incluso limitar el uso de esta, para el proceso del algoritmo. </w:t>
       </w:r>
     </w:p>
     <w:p>
@@ -838,13 +821,7 @@
         <w:jc w:val="both"/>
       </w:pPr>
       <w:r>
-        <w:t xml:space="preserve">Lenguaje de programación (Java, C#, Python, </w:t>
-      </w:r>
-      <w:r>
-        <w:t>etc.</w:t>
-      </w:r>
-      <w:r>
-        <w:t xml:space="preserve">). </w:t>
+        <w:t xml:space="preserve">Sistema Operativo. </w:t>
       </w:r>
     </w:p>
     <w:p>
@@ -858,7 +835,35 @@
         <w:jc w:val="both"/>
       </w:pPr>
       <w:r>
-        <w:t xml:space="preserve">Sistema Operativo. </w:t>
+        <w:t xml:space="preserve">Cantidad de aplicaciones que se están ejecutando en el computador mientras se ejecuta el algoritmo. </w:t>
+      </w:r>
+    </w:p>
+    <w:p>
+      <w:pPr>
+        <w:spacing w:after="19" w:line="259" w:lineRule="auto"/>
+      </w:pPr>
+    </w:p>
+    <w:p>
+      <w:pPr>
+        <w:ind w:right="35"/>
+      </w:pPr>
+      <w:r>
+        <w:rPr>
+          <w:rFonts w:ascii="Arial" w:eastAsia="Arial" w:hAnsi="Arial" w:cs="Arial"/>
+          <w:b/>
+        </w:rPr>
+        <w:t>Factores no controlables:</w:t>
+      </w:r>
+      <w:r>
+        <w:t xml:space="preserve"> Son factores que no podemos controlar en el experimento. </w:t>
+      </w:r>
+    </w:p>
+    <w:p>
+      <w:pPr>
+        <w:spacing w:after="24" w:line="259" w:lineRule="auto"/>
+      </w:pPr>
+      <w:r>
+        <w:t xml:space="preserve"> </w:t>
       </w:r>
     </w:p>
     <w:p>
@@ -872,35 +877,7 @@
         <w:jc w:val="both"/>
       </w:pPr>
       <w:r>
-        <w:t xml:space="preserve">Cantidad de aplicaciones que se están ejecutando en el computador mientras se ejecuta el algoritmo. </w:t>
-      </w:r>
-    </w:p>
-    <w:p>
-      <w:pPr>
-        <w:spacing w:after="19" w:line="259" w:lineRule="auto"/>
-      </w:pPr>
-    </w:p>
-    <w:p>
-      <w:pPr>
-        <w:ind w:right="35"/>
-      </w:pPr>
-      <w:r>
-        <w:rPr>
-          <w:rFonts w:ascii="Arial" w:eastAsia="Arial" w:hAnsi="Arial" w:cs="Arial"/>
-          <w:b/>
-        </w:rPr>
-        <w:t>Factores no controlables:</w:t>
-      </w:r>
-      <w:r>
-        <w:t xml:space="preserve"> Son factores que no podemos controlar en el experimento. </w:t>
-      </w:r>
-    </w:p>
-    <w:p>
-      <w:pPr>
-        <w:spacing w:after="24" w:line="259" w:lineRule="auto"/>
-      </w:pPr>
-      <w:r>
-        <w:t xml:space="preserve"> </w:t>
+        <w:t xml:space="preserve">Limitaciones del algoritmo a la hora de ingresar cantidades extremadamente grandes datos. </w:t>
       </w:r>
     </w:p>
     <w:p>
@@ -914,7 +891,7 @@
         <w:jc w:val="both"/>
       </w:pPr>
       <w:r>
-        <w:t xml:space="preserve">Limitaciones del algoritmo a la hora de ingresar cantidades extremadamente grandes datos. </w:t>
+        <w:t xml:space="preserve">Cantidad de procesos que se están ejecutando en el computador mientras se ejecuta el algoritmo. </w:t>
       </w:r>
     </w:p>
     <w:p>
@@ -928,7 +905,38 @@
         <w:jc w:val="both"/>
       </w:pPr>
       <w:r>
-        <w:t xml:space="preserve">Cantidad de procesos que se están ejecutando en el computador mientras se ejecuta el algoritmo. </w:t>
+        <w:t xml:space="preserve">La cantidad de RAM que utiliza el algoritmo en su ejecución. </w:t>
+      </w:r>
+    </w:p>
+    <w:p>
+      <w:pPr>
+        <w:spacing w:after="19" w:line="259" w:lineRule="auto"/>
+        <w:ind w:left="720"/>
+      </w:pPr>
+      <w:r>
+        <w:t xml:space="preserve"> </w:t>
+      </w:r>
+    </w:p>
+    <w:p>
+      <w:pPr>
+        <w:spacing w:after="21" w:line="259" w:lineRule="auto"/>
+        <w:ind w:left="-5"/>
+      </w:pPr>
+      <w:r>
+        <w:rPr>
+          <w:rFonts w:ascii="Arial" w:eastAsia="Arial" w:hAnsi="Arial" w:cs="Arial"/>
+          <w:b/>
+        </w:rPr>
+        <w:t xml:space="preserve">Factores estudiados: </w:t>
+      </w:r>
+    </w:p>
+    <w:p>
+      <w:pPr>
+        <w:ind w:right="35"/>
+      </w:pPr>
+      <w:r>
+        <w:lastRenderedPageBreak/>
+        <w:t xml:space="preserve">Los factores que vamos a estudiar en este experimento son los que influyen directamente en la variación del tiempo al momento de llevar a cabo el algoritmo. </w:t>
       </w:r>
     </w:p>
     <w:p>
@@ -942,38 +950,7 @@
         <w:jc w:val="both"/>
       </w:pPr>
       <w:r>
-        <w:t xml:space="preserve">La cantidad de RAM que utiliza el algoritmo en su ejecución. </w:t>
-      </w:r>
-    </w:p>
-    <w:p>
-      <w:pPr>
-        <w:spacing w:after="19" w:line="259" w:lineRule="auto"/>
-        <w:ind w:left="720"/>
-      </w:pPr>
-      <w:r>
-        <w:t xml:space="preserve"> </w:t>
-      </w:r>
-    </w:p>
-    <w:p>
-      <w:pPr>
-        <w:spacing w:after="21" w:line="259" w:lineRule="auto"/>
-        <w:ind w:left="-5"/>
-      </w:pPr>
-      <w:r>
-        <w:rPr>
-          <w:rFonts w:ascii="Arial" w:eastAsia="Arial" w:hAnsi="Arial" w:cs="Arial"/>
-          <w:b/>
-        </w:rPr>
-        <w:lastRenderedPageBreak/>
-        <w:t xml:space="preserve">Factores estudiados: </w:t>
-      </w:r>
-    </w:p>
-    <w:p>
-      <w:pPr>
-        <w:ind w:right="35"/>
-      </w:pPr>
-      <w:r>
-        <w:t xml:space="preserve">Los factores que vamos a estudiar en este experimento son los que influyen directamente en la variación del tiempo al momento de llevar a cabo el algoritmo. </w:t>
+        <w:t xml:space="preserve">Orden de los elementos por arreglo </w:t>
       </w:r>
     </w:p>
     <w:p>
@@ -987,7 +964,7 @@
         <w:jc w:val="both"/>
       </w:pPr>
       <w:r>
-        <w:t xml:space="preserve">Orden de los elementos por arreglo </w:t>
+        <w:t xml:space="preserve">Cantidad de valores por arreglo </w:t>
       </w:r>
     </w:p>
     <w:p>
@@ -1001,20 +978,6 @@
         <w:jc w:val="both"/>
       </w:pPr>
       <w:r>
-        <w:t xml:space="preserve">Cantidad de valores por arreglo </w:t>
-      </w:r>
-    </w:p>
-    <w:p>
-      <w:pPr>
-        <w:numPr>
-          <w:ilvl w:val="0"/>
-          <w:numId w:val="4"/>
-        </w:numPr>
-        <w:spacing w:after="4" w:line="269" w:lineRule="auto"/>
-        <w:ind w:right="35" w:hanging="360"/>
-        <w:jc w:val="both"/>
-      </w:pPr>
-      <w:r>
         <w:t xml:space="preserve">Los algoritmos para estudiar </w:t>
       </w:r>
     </w:p>
@@ -1028,7 +991,7 @@
     </w:p>
     <w:p>
       <w:pPr>
-        <w:pStyle w:val="Ttulo1"/>
+        <w:pStyle w:val="Heading1"/>
         <w:ind w:left="-5"/>
       </w:pPr>
       <w:r>
@@ -1068,15 +1031,40 @@
         <w:jc w:val="both"/>
       </w:pPr>
       <w:r>
+        <w:t xml:space="preserve">Insertion </w:t>
+      </w:r>
+    </w:p>
+    <w:p>
+      <w:pPr>
+        <w:spacing w:after="4" w:line="269" w:lineRule="auto"/>
+        <w:ind w:right="35"/>
+        <w:jc w:val="both"/>
+      </w:pPr>
+    </w:p>
+    <w:p>
+      <w:pPr>
+        <w:spacing w:after="4" w:line="269" w:lineRule="auto"/>
+        <w:ind w:right="35"/>
+        <w:jc w:val="both"/>
+      </w:pPr>
+      <w:r>
+        <w:t xml:space="preserve">Tamaño del arreglo:  </w:t>
+      </w:r>
+    </w:p>
+    <w:p>
+      <w:pPr>
+        <w:spacing w:after="4" w:line="269" w:lineRule="auto"/>
+        <w:ind w:right="35" w:firstLine="705"/>
+        <w:jc w:val="both"/>
+      </w:pPr>
+      <w:r>
         <w:t xml:space="preserve">● </w:t>
       </w:r>
-      <w:proofErr w:type="spellStart"/>
-      <w:r>
-        <w:t>Insertion</w:t>
-      </w:r>
-      <w:proofErr w:type="spellEnd"/>
-      <w:r>
-        <w:t xml:space="preserve"> </w:t>
+      <w:r>
+        <w:tab/>
+      </w:r>
+      <w:r>
+        <w:t xml:space="preserve">Pequeño </w:t>
       </w:r>
     </w:p>
     <w:p>
@@ -1090,7 +1078,7 @@
         <w:jc w:val="both"/>
       </w:pPr>
       <w:r>
-        <w:t xml:space="preserve">Tamaño del arreglo:  ● Pequeño </w:t>
+        <w:t xml:space="preserve">Mediano </w:t>
       </w:r>
     </w:p>
     <w:p>
@@ -1104,7 +1092,23 @@
         <w:jc w:val="both"/>
       </w:pPr>
       <w:r>
-        <w:t xml:space="preserve">Mediano </w:t>
+        <w:t xml:space="preserve">Grande </w:t>
+      </w:r>
+    </w:p>
+    <w:p>
+      <w:pPr>
+        <w:spacing w:after="19" w:line="259" w:lineRule="auto"/>
+      </w:pPr>
+      <w:r>
+        <w:t xml:space="preserve"> </w:t>
+      </w:r>
+    </w:p>
+    <w:p>
+      <w:pPr>
+        <w:ind w:right="35"/>
+      </w:pPr>
+      <w:r>
+        <w:t xml:space="preserve">Estado de los valores en el arreglo:  </w:t>
       </w:r>
     </w:p>
     <w:p>
@@ -1118,23 +1122,7 @@
         <w:jc w:val="both"/>
       </w:pPr>
       <w:r>
-        <w:t xml:space="preserve">Grande </w:t>
-      </w:r>
-    </w:p>
-    <w:p>
-      <w:pPr>
-        <w:spacing w:after="19" w:line="259" w:lineRule="auto"/>
-      </w:pPr>
-      <w:r>
-        <w:t xml:space="preserve"> </w:t>
-      </w:r>
-    </w:p>
-    <w:p>
-      <w:pPr>
-        <w:ind w:right="35"/>
-      </w:pPr>
-      <w:r>
-        <w:t xml:space="preserve">Estado de los valores en el arreglo:  </w:t>
+        <w:t xml:space="preserve">Aleatorio </w:t>
       </w:r>
     </w:p>
     <w:p>
@@ -1148,7 +1136,7 @@
         <w:jc w:val="both"/>
       </w:pPr>
       <w:r>
-        <w:t xml:space="preserve">Aleatorio </w:t>
+        <w:t xml:space="preserve">Ordenado ascendente </w:t>
       </w:r>
     </w:p>
     <w:p>
@@ -1162,27 +1150,11 @@
         <w:jc w:val="both"/>
       </w:pPr>
       <w:r>
-        <w:t xml:space="preserve">Ordenado ascendente </w:t>
-      </w:r>
-    </w:p>
-    <w:p>
-      <w:pPr>
-        <w:numPr>
-          <w:ilvl w:val="0"/>
-          <w:numId w:val="5"/>
-        </w:numPr>
-        <w:spacing w:after="4" w:line="269" w:lineRule="auto"/>
-        <w:ind w:right="35" w:firstLine="360"/>
-        <w:jc w:val="both"/>
-      </w:pPr>
-      <w:r>
         <w:t xml:space="preserve">Ordenado </w:t>
       </w:r>
-      <w:proofErr w:type="spellStart"/>
-      <w:r>
-        <w:t>descedente</w:t>
-      </w:r>
-      <w:proofErr w:type="spellEnd"/>
+      <w:r>
+        <w:t>descendente</w:t>
+      </w:r>
       <w:r>
         <w:t xml:space="preserve"> </w:t>
       </w:r>
@@ -1223,7 +1195,7 @@
 </file>
 
 <file path=word/numbering.xml><?xml version="1.0" encoding="utf-8"?>
-<w:numbering xmlns:wpc="http://schemas.microsoft.com/office/word/2010/wordprocessingCanvas" xmlns:cx="http://schemas.microsoft.com/office/drawing/2014/chartex" xmlns:cx1="http://schemas.microsoft.com/office/drawing/2015/9/8/chartex" xmlns:cx2="http://schemas.microsoft.com/office/drawing/2015/10/21/chartex" xmlns:cx3="http://schemas.microsoft.com/office/drawing/2016/5/9/chartex" xmlns:cx4="http://schemas.microsoft.com/office/drawing/2016/5/10/chartex" xmlns:cx5="http://schemas.microsoft.com/office/drawing/2016/5/11/chartex" xmlns:cx6="http://schemas.microsoft.com/office/drawing/2016/5/12/chartex" xmlns:cx7="http://schemas.microsoft.com/office/drawing/2016/5/13/chartex" xmlns:cx8="http://schemas.microsoft.com/office/drawing/2016/5/14/chartex" xmlns:mc="http://schemas.openxmlformats.org/markup-compatibility/2006" xmlns:aink="http://schemas.microsoft.com/office/drawing/2016/ink" xmlns:am3d="http://schemas.microsoft.com/office/drawing/2017/model3d" xmlns:o="urn:schemas-microsoft-com:office:office" xmlns:r="http://schemas.openxmlformats.org/officeDocument/2006/relationships" xmlns:m="http://schemas.openxmlformats.org/officeDocument/2006/math" xmlns:v="urn:schemas-microsoft-com:vml" xmlns:wp14="http://schemas.microsoft.com/office/word/2010/wordprocessingDrawing" xmlns:wp="http://schemas.openxmlformats.org/drawingml/2006/wordprocessingDrawing" xmlns:w10="urn:schemas-microsoft-com:office:word" xmlns:w="http://schemas.openxmlformats.org/wordprocessingml/2006/main" xmlns:w14="http://schemas.microsoft.com/office/word/2010/wordml" xmlns:w15="http://schemas.microsoft.com/office/word/2012/wordml" xmlns:w16cex="http://schemas.microsoft.com/office/word/2018/wordml/cex" xmlns:w16cid="http://schemas.microsoft.com/office/word/2016/wordml/cid" xmlns:w16="http://schemas.microsoft.com/office/word/2018/wordml" xmlns:w16se="http://schemas.microsoft.com/office/word/2015/wordml/symex" xmlns:wpg="http://schemas.microsoft.com/office/word/2010/wordprocessingGroup" xmlns:wpi="http://schemas.microsoft.com/office/word/2010/wordprocessingInk" xmlns:wne="http://schemas.microsoft.com/office/word/2006/wordml" xmlns:wps="http://schemas.microsoft.com/office/word/2010/wordprocessingShape" mc:Ignorable="w14 w15 w16se w16cid w16 w16cex wp14">
+<w:numbering xmlns:wpc="http://schemas.microsoft.com/office/word/2010/wordprocessingCanvas" xmlns:cx="http://schemas.microsoft.com/office/drawing/2014/chartex" xmlns:cx1="http://schemas.microsoft.com/office/drawing/2015/9/8/chartex" xmlns:cx2="http://schemas.microsoft.com/office/drawing/2015/10/21/chartex" xmlns:cx3="http://schemas.microsoft.com/office/drawing/2016/5/9/chartex" xmlns:cx4="http://schemas.microsoft.com/office/drawing/2016/5/10/chartex" xmlns:cx5="http://schemas.microsoft.com/office/drawing/2016/5/11/chartex" xmlns:cx6="http://schemas.microsoft.com/office/drawing/2016/5/12/chartex" xmlns:cx7="http://schemas.microsoft.com/office/drawing/2016/5/13/chartex" xmlns:cx8="http://schemas.microsoft.com/office/drawing/2016/5/14/chartex" xmlns:mc="http://schemas.openxmlformats.org/markup-compatibility/2006" xmlns:aink="http://schemas.microsoft.com/office/drawing/2016/ink" xmlns:am3d="http://schemas.microsoft.com/office/drawing/2017/model3d" xmlns:o="urn:schemas-microsoft-com:office:office" xmlns:r="http://schemas.openxmlformats.org/officeDocument/2006/relationships" xmlns:m="http://schemas.openxmlformats.org/officeDocument/2006/math" xmlns:v="urn:schemas-microsoft-com:vml" xmlns:wp14="http://schemas.microsoft.com/office/word/2010/wordprocessingDrawing" xmlns:wp="http://schemas.openxmlformats.org/drawingml/2006/wordprocessingDrawing" xmlns:w10="urn:schemas-microsoft-com:office:word" xmlns:w="http://schemas.openxmlformats.org/wordprocessingml/2006/main" xmlns:w14="http://schemas.microsoft.com/office/word/2010/wordml" xmlns:w15="http://schemas.microsoft.com/office/word/2012/wordml" xmlns:w16cex="http://schemas.microsoft.com/office/word/2018/wordml/cex" xmlns:w16cid="http://schemas.microsoft.com/office/word/2016/wordml/cid" xmlns:w16="http://schemas.microsoft.com/office/word/2018/wordml" xmlns:w16sdtdh="http://schemas.microsoft.com/office/word/2020/wordml/sdtdatahash" xmlns:w16se="http://schemas.microsoft.com/office/word/2015/wordml/symex" xmlns:wpg="http://schemas.microsoft.com/office/word/2010/wordprocessingGroup" xmlns:wpi="http://schemas.microsoft.com/office/word/2010/wordprocessingInk" xmlns:wne="http://schemas.microsoft.com/office/word/2006/wordml" xmlns:wps="http://schemas.microsoft.com/office/word/2010/wordprocessingShape" mc:Ignorable="w14 w15 w16se w16cid w16 w16cex w16sdtdh wp14">
   <w:abstractNum w:abstractNumId="0" w15:restartNumberingAfterBreak="0">
     <w:nsid w:val="3D6C163D"/>
     <w:multiLevelType w:val="multilevel"/>
@@ -2016,7 +1988,7 @@
 </file>
 
 <file path=word/styles.xml><?xml version="1.0" encoding="utf-8"?>
-<w:styles xmlns:mc="http://schemas.openxmlformats.org/markup-compatibility/2006" xmlns:r="http://schemas.openxmlformats.org/officeDocument/2006/relationships" xmlns:w="http://schemas.openxmlformats.org/wordprocessingml/2006/main" xmlns:w14="http://schemas.microsoft.com/office/word/2010/wordml" xmlns:w15="http://schemas.microsoft.com/office/word/2012/wordml" xmlns:w16cex="http://schemas.microsoft.com/office/word/2018/wordml/cex" xmlns:w16cid="http://schemas.microsoft.com/office/word/2016/wordml/cid" xmlns:w16="http://schemas.microsoft.com/office/word/2018/wordml" xmlns:w16se="http://schemas.microsoft.com/office/word/2015/wordml/symex" mc:Ignorable="w14 w15 w16se w16cid w16 w16cex">
+<w:styles xmlns:mc="http://schemas.openxmlformats.org/markup-compatibility/2006" xmlns:r="http://schemas.openxmlformats.org/officeDocument/2006/relationships" xmlns:w="http://schemas.openxmlformats.org/wordprocessingml/2006/main" xmlns:w14="http://schemas.microsoft.com/office/word/2010/wordml" xmlns:w15="http://schemas.microsoft.com/office/word/2012/wordml" xmlns:w16cex="http://schemas.microsoft.com/office/word/2018/wordml/cex" xmlns:w16cid="http://schemas.microsoft.com/office/word/2016/wordml/cid" xmlns:w16="http://schemas.microsoft.com/office/word/2018/wordml" xmlns:w16sdtdh="http://schemas.microsoft.com/office/word/2020/wordml/sdtdatahash" xmlns:w16se="http://schemas.microsoft.com/office/word/2015/wordml/symex" mc:Ignorable="w14 w15 w16se w16cid w16 w16cex w16sdtdh">
   <w:docDefaults>
     <w:rPrDefault>
       <w:rPr>
@@ -2413,10 +2385,10 @@
       <w:lang w:val="es-ES_tradnl"/>
     </w:rPr>
   </w:style>
-  <w:style w:type="paragraph" w:styleId="Ttulo1">
+  <w:style w:type="paragraph" w:styleId="Heading1">
     <w:name w:val="heading 1"/>
     <w:next w:val="Normal"/>
-    <w:link w:val="Ttulo1Car"/>
+    <w:link w:val="Heading1Char"/>
     <w:uiPriority w:val="9"/>
     <w:qFormat/>
     <w:rsid w:val="005254FF"/>
@@ -2434,13 +2406,13 @@
       <w:lang w:eastAsia="es-MX"/>
     </w:rPr>
   </w:style>
-  <w:style w:type="character" w:default="1" w:styleId="Fuentedeprrafopredeter">
+  <w:style w:type="character" w:default="1" w:styleId="DefaultParagraphFont">
     <w:name w:val="Default Paragraph Font"/>
     <w:uiPriority w:val="1"/>
     <w:semiHidden/>
     <w:unhideWhenUsed/>
   </w:style>
-  <w:style w:type="table" w:default="1" w:styleId="Tablanormal">
+  <w:style w:type="table" w:default="1" w:styleId="TableNormal">
     <w:name w:val="Normal Table"/>
     <w:uiPriority w:val="99"/>
     <w:semiHidden/>
@@ -2455,7 +2427,7 @@
       </w:tblCellMar>
     </w:tblPr>
   </w:style>
-  <w:style w:type="numbering" w:default="1" w:styleId="Sinlista">
+  <w:style w:type="numbering" w:default="1" w:styleId="NoList">
     <w:name w:val="No List"/>
     <w:uiPriority w:val="99"/>
     <w:semiHidden/>
@@ -2476,10 +2448,10 @@
       <w:lang w:val="es-CO" w:eastAsia="es-MX"/>
     </w:rPr>
   </w:style>
-  <w:style w:type="character" w:customStyle="1" w:styleId="Ttulo1Car">
-    <w:name w:val="Título 1 Car"/>
-    <w:basedOn w:val="Fuentedeprrafopredeter"/>
-    <w:link w:val="Ttulo1"/>
+  <w:style w:type="character" w:customStyle="1" w:styleId="Heading1Char">
+    <w:name w:val="Heading 1 Char"/>
+    <w:basedOn w:val="DefaultParagraphFont"/>
+    <w:link w:val="Heading1"/>
     <w:uiPriority w:val="9"/>
     <w:rsid w:val="005254FF"/>
     <w:rPr>

</xml_diff>